<commit_message>
Point to point list is finished as well as the suplement
</commit_message>
<xml_diff>
--- a/doc/Bioinformatics_paper/SupplementaryFile1.docx
+++ b/doc/Bioinformatics_paper/SupplementaryFile1.docx
@@ -273,6 +273,34 @@
         </w:rPr>
         <w:t xml:space="preserve"> </w:t>
       </w:r>
+      <w:r>
+        <w:rPr>
+          <w:rFonts w:ascii="Arial" w:hAnsi="Arial" w:cs="Arial"/>
+          <w:sz w:val="20"/>
+          <w:szCs w:val="20"/>
+          <w:lang w:val="en-US"/>
+        </w:rPr>
+        <w:t>Johannes Eichner</w:t>
+      </w:r>
+      <w:r>
+        <w:rPr>
+          <w:rFonts w:ascii="Arial" w:hAnsi="Arial" w:cs="Arial"/>
+          <w:sz w:val="20"/>
+          <w:szCs w:val="20"/>
+          <w:vertAlign w:val="superscript"/>
+          <w:lang w:val="en-US"/>
+        </w:rPr>
+        <w:t>1</w:t>
+      </w:r>
+      <w:r>
+        <w:rPr>
+          <w:rFonts w:ascii="Arial" w:hAnsi="Arial" w:cs="Arial"/>
+          <w:sz w:val="20"/>
+          <w:szCs w:val="20"/>
+          <w:lang w:val="en-US"/>
+        </w:rPr>
+        <w:t xml:space="preserve">, </w:t>
+      </w:r>
     </w:p>
     <w:p>
       <w:pPr>
@@ -294,7 +322,7 @@
           <w:szCs w:val="20"/>
           <w:lang w:val="en-US"/>
         </w:rPr>
-        <w:t>Johannes Eichner</w:t>
+        <w:t>Nicolas Rodriguez</w:t>
       </w:r>
       <w:r>
         <w:rPr>
@@ -304,16 +332,34 @@
           <w:vertAlign w:val="superscript"/>
           <w:lang w:val="en-US"/>
         </w:rPr>
-        <w:t>1</w:t>
-      </w:r>
-      <w:r>
-        <w:rPr>
-          <w:rFonts w:ascii="Arial" w:hAnsi="Arial" w:cs="Arial"/>
-          <w:sz w:val="20"/>
-          <w:szCs w:val="20"/>
-          <w:lang w:val="en-US"/>
-        </w:rPr>
-        <w:t>, Nicolas Rodriguez</w:t>
+        <w:t>2</w:t>
+      </w:r>
+      <w:r>
+        <w:rPr>
+          <w:rFonts w:ascii="Arial" w:hAnsi="Arial" w:cs="Arial"/>
+          <w:sz w:val="20"/>
+          <w:szCs w:val="20"/>
+          <w:lang w:val="en-US"/>
+        </w:rPr>
+        <w:t>, Nicolas Le Nov</w:t>
+      </w:r>
+      <w:r>
+        <w:rPr>
+          <w:rFonts w:ascii="Arial" w:hAnsi="Arial" w:cs="Arial"/>
+          <w:sz w:val="20"/>
+          <w:szCs w:val="20"/>
+          <w:lang w:val="en-US"/>
+        </w:rPr>
+        <w:t>è</w:t>
+      </w:r>
+      <w:r>
+        <w:rPr>
+          <w:rFonts w:ascii="Arial" w:hAnsi="Arial" w:cs="Arial"/>
+          <w:sz w:val="20"/>
+          <w:szCs w:val="20"/>
+          <w:lang w:val="en-US"/>
+        </w:rPr>
+        <w:t>re</w:t>
       </w:r>
       <w:r>
         <w:rPr>
@@ -332,43 +378,6 @@
           <w:szCs w:val="20"/>
           <w:lang w:val="en-US"/>
         </w:rPr>
-        <w:t>, Nicolas Le Nov</w:t>
-      </w:r>
-      <w:r>
-        <w:rPr>
-          <w:rFonts w:ascii="Arial" w:hAnsi="Arial" w:cs="Arial"/>
-          <w:sz w:val="20"/>
-          <w:szCs w:val="20"/>
-          <w:lang w:val="en-US"/>
-        </w:rPr>
-        <w:t>è</w:t>
-      </w:r>
-      <w:r>
-        <w:rPr>
-          <w:rFonts w:ascii="Arial" w:hAnsi="Arial" w:cs="Arial"/>
-          <w:sz w:val="20"/>
-          <w:szCs w:val="20"/>
-          <w:lang w:val="en-US"/>
-        </w:rPr>
-        <w:t>re</w:t>
-      </w:r>
-      <w:r>
-        <w:rPr>
-          <w:rFonts w:ascii="Arial" w:hAnsi="Arial" w:cs="Arial"/>
-          <w:sz w:val="20"/>
-          <w:szCs w:val="20"/>
-          <w:vertAlign w:val="superscript"/>
-          <w:lang w:val="en-US"/>
-        </w:rPr>
-        <w:t>2</w:t>
-      </w:r>
-      <w:r>
-        <w:rPr>
-          <w:rFonts w:ascii="Arial" w:hAnsi="Arial" w:cs="Arial"/>
-          <w:sz w:val="20"/>
-          <w:szCs w:val="20"/>
-          <w:lang w:val="en-US"/>
-        </w:rPr>
         <w:t>, and</w:t>
       </w:r>
       <w:r>
@@ -380,20 +389,6 @@
         </w:rPr>
         <w:t xml:space="preserve"> </w:t>
       </w:r>
-    </w:p>
-    <w:p>
-      <w:pPr>
-        <w:autoSpaceDE w:val="0"/>
-        <w:autoSpaceDN w:val="0"/>
-        <w:adjustRightInd w:val="0"/>
-        <w:spacing w:after="0" w:line="240" w:lineRule="auto"/>
-        <w:rPr>
-          <w:rFonts w:ascii="Arial" w:hAnsi="Arial" w:cs="Arial"/>
-          <w:sz w:val="20"/>
-          <w:szCs w:val="20"/>
-          <w:lang w:val="en-US"/>
-        </w:rPr>
-      </w:pPr>
       <w:r>
         <w:rPr>
           <w:rFonts w:ascii="Arial" w:hAnsi="Arial" w:cs="Arial"/>
@@ -604,6 +599,7 @@
           <w:bCs/>
           <w:sz w:val="20"/>
           <w:szCs w:val="20"/>
+          <w:u w:val="single"/>
           <w:lang w:val="en-US"/>
         </w:rPr>
       </w:pPr>
@@ -624,23 +620,6 @@
           <w:lang w:val="en-US"/>
         </w:rPr>
       </w:pPr>
-    </w:p>
-    <w:p>
-      <w:pPr>
-        <w:autoSpaceDE w:val="0"/>
-        <w:autoSpaceDN w:val="0"/>
-        <w:adjustRightInd w:val="0"/>
-        <w:spacing w:after="0" w:line="240" w:lineRule="auto"/>
-        <w:rPr>
-          <w:rFonts w:ascii="Arial" w:hAnsi="Arial" w:cs="Arial"/>
-          <w:b/>
-          <w:bCs/>
-          <w:sz w:val="20"/>
-          <w:szCs w:val="20"/>
-          <w:u w:val="single"/>
-          <w:lang w:val="en-US"/>
-        </w:rPr>
-      </w:pPr>
       <w:r>
         <w:rPr>
           <w:rFonts w:ascii="Arial" w:hAnsi="Arial" w:cs="Arial"/>
@@ -702,6 +681,7 @@
         <w:autoSpaceDN w:val="0"/>
         <w:adjustRightInd w:val="0"/>
         <w:spacing w:after="0" w:line="240" w:lineRule="auto"/>
+        <w:jc w:val="both"/>
         <w:rPr>
           <w:rFonts w:ascii="Arial" w:hAnsi="Arial" w:cs="Arial"/>
           <w:sz w:val="20"/>
@@ -716,7 +696,184 @@
           <w:szCs w:val="20"/>
           <w:lang w:val="en-US"/>
         </w:rPr>
-        <w:t>If the Controller or the Controlled element is a Pathway element, the Interaction is always converted to a transition,</w:t>
+        <w:t xml:space="preserve">A </w:t>
+      </w:r>
+      <w:r>
+        <w:rPr>
+          <w:rFonts w:ascii="Courier New" w:hAnsi="Courier New" w:cs="Courier New"/>
+          <w:sz w:val="20"/>
+          <w:szCs w:val="20"/>
+          <w:lang w:val="en-US"/>
+        </w:rPr>
+        <w:t>Control</w:t>
+      </w:r>
+      <w:r>
+        <w:rPr>
+          <w:rFonts w:ascii="Arial" w:hAnsi="Arial" w:cs="Arial"/>
+          <w:sz w:val="20"/>
+          <w:szCs w:val="20"/>
+          <w:lang w:val="en-US"/>
+        </w:rPr>
+        <w:t xml:space="preserve"> element consists of zero or more </w:t>
+      </w:r>
+      <w:r>
+        <w:rPr>
+          <w:rFonts w:ascii="Courier New" w:hAnsi="Courier New" w:cs="Courier New"/>
+          <w:sz w:val="20"/>
+          <w:szCs w:val="20"/>
+          <w:lang w:val="en-US"/>
+        </w:rPr>
+        <w:t>Controller</w:t>
+      </w:r>
+      <w:r>
+        <w:rPr>
+          <w:rFonts w:ascii="Arial" w:hAnsi="Arial" w:cs="Arial"/>
+          <w:sz w:val="20"/>
+          <w:szCs w:val="20"/>
+          <w:lang w:val="en-US"/>
+        </w:rPr>
+        <w:t xml:space="preserve"> elements and of zero or one </w:t>
+      </w:r>
+      <w:r>
+        <w:rPr>
+          <w:rFonts w:ascii="Courier New" w:hAnsi="Courier New" w:cs="Courier New"/>
+          <w:sz w:val="20"/>
+          <w:szCs w:val="20"/>
+          <w:lang w:val="en-US"/>
+        </w:rPr>
+        <w:t>Controlled</w:t>
+      </w:r>
+      <w:r>
+        <w:rPr>
+          <w:rFonts w:ascii="Arial" w:hAnsi="Arial" w:cs="Arial"/>
+          <w:sz w:val="20"/>
+          <w:szCs w:val="20"/>
+          <w:lang w:val="en-US"/>
+        </w:rPr>
+        <w:t xml:space="preserve"> elements. D</w:t>
+      </w:r>
+      <w:r>
+        <w:rPr>
+          <w:rFonts w:ascii="Arial" w:hAnsi="Arial" w:cs="Arial"/>
+          <w:sz w:val="20"/>
+          <w:szCs w:val="20"/>
+          <w:lang w:val="en-US"/>
+        </w:rPr>
+        <w:t xml:space="preserve">epending on these enclosed elements a </w:t>
+      </w:r>
+      <w:r>
+        <w:rPr>
+          <w:rFonts w:ascii="Courier New" w:hAnsi="Courier New" w:cs="Courier New"/>
+          <w:sz w:val="20"/>
+          <w:szCs w:val="20"/>
+          <w:lang w:val="en-US"/>
+        </w:rPr>
+        <w:t>Control</w:t>
+      </w:r>
+      <w:r>
+        <w:rPr>
+          <w:rFonts w:ascii="Arial" w:hAnsi="Arial" w:cs="Arial"/>
+          <w:sz w:val="20"/>
+          <w:szCs w:val="20"/>
+          <w:lang w:val="en-US"/>
+        </w:rPr>
+        <w:t xml:space="preserve"> element can be translated into a SBML </w:t>
+      </w:r>
+      <w:r>
+        <w:rPr>
+          <w:rFonts w:ascii="Courier New" w:hAnsi="Courier New" w:cs="Courier New"/>
+          <w:sz w:val="20"/>
+          <w:szCs w:val="20"/>
+          <w:lang w:val="en-US"/>
+        </w:rPr>
+        <w:t>transition</w:t>
+      </w:r>
+      <w:r>
+        <w:rPr>
+          <w:rFonts w:ascii="Arial" w:hAnsi="Arial" w:cs="Arial"/>
+          <w:sz w:val="20"/>
+          <w:szCs w:val="20"/>
+          <w:lang w:val="en-US"/>
+        </w:rPr>
+        <w:t xml:space="preserve"> or </w:t>
+      </w:r>
+      <w:r>
+        <w:rPr>
+          <w:rFonts w:ascii="Courier New" w:hAnsi="Courier New" w:cs="Courier New"/>
+          <w:sz w:val="20"/>
+          <w:szCs w:val="20"/>
+          <w:lang w:val="en-US"/>
+        </w:rPr>
+        <w:t>reaction</w:t>
+      </w:r>
+      <w:r>
+        <w:rPr>
+          <w:rFonts w:ascii="Arial" w:hAnsi="Arial" w:cs="Arial"/>
+          <w:sz w:val="20"/>
+          <w:szCs w:val="20"/>
+          <w:lang w:val="en-US"/>
+        </w:rPr>
+        <w:t xml:space="preserve">. </w:t>
+      </w:r>
+    </w:p>
+    <w:p>
+      <w:pPr>
+        <w:autoSpaceDE w:val="0"/>
+        <w:autoSpaceDN w:val="0"/>
+        <w:adjustRightInd w:val="0"/>
+        <w:spacing w:after="0" w:line="240" w:lineRule="auto"/>
+        <w:jc w:val="both"/>
+        <w:rPr>
+          <w:rFonts w:ascii="Arial" w:hAnsi="Arial" w:cs="Arial"/>
+          <w:sz w:val="20"/>
+          <w:szCs w:val="20"/>
+          <w:lang w:val="en-US"/>
+        </w:rPr>
+      </w:pPr>
+      <w:r>
+        <w:rPr>
+          <w:rFonts w:ascii="Arial" w:hAnsi="Arial" w:cs="Arial"/>
+          <w:sz w:val="20"/>
+          <w:szCs w:val="20"/>
+          <w:lang w:val="en-US"/>
+        </w:rPr>
+        <w:t xml:space="preserve">If the </w:t>
+      </w:r>
+      <w:r>
+        <w:rPr>
+          <w:rFonts w:ascii="Courier New" w:hAnsi="Courier New" w:cs="Courier New"/>
+          <w:sz w:val="20"/>
+          <w:szCs w:val="20"/>
+          <w:lang w:val="en-US"/>
+        </w:rPr>
+        <w:t>Controller</w:t>
+      </w:r>
+      <w:r>
+        <w:rPr>
+          <w:rFonts w:ascii="Arial" w:hAnsi="Arial" w:cs="Arial"/>
+          <w:sz w:val="20"/>
+          <w:szCs w:val="20"/>
+          <w:lang w:val="en-US"/>
+        </w:rPr>
+        <w:t xml:space="preserve"> or the </w:t>
+      </w:r>
+      <w:r>
+        <w:rPr>
+          <w:rFonts w:ascii="Courier New" w:hAnsi="Courier New" w:cs="Courier New"/>
+          <w:sz w:val="20"/>
+          <w:szCs w:val="20"/>
+          <w:lang w:val="en-US"/>
+        </w:rPr>
+        <w:t>Controlled</w:t>
+      </w:r>
+      <w:r>
+        <w:rPr>
+          <w:rFonts w:ascii="Arial" w:hAnsi="Arial" w:cs="Arial"/>
+          <w:sz w:val="20"/>
+          <w:szCs w:val="20"/>
+          <w:lang w:val="en-US"/>
+        </w:rPr>
+        <w:t xml:space="preserve"> element is a Pathway element, the Interaction is always converted to a transition,</w:t>
       </w:r>
       <w:r>
         <w:rPr>
@@ -752,7 +909,16 @@
           <w:szCs w:val="20"/>
           <w:lang w:val="en-US"/>
         </w:rPr>
-        <w:t>eactant or product. A Conversion is translated into</w:t>
+        <w:t xml:space="preserve">eactant or product. A </w:t>
+      </w:r>
+      <w:r>
+        <w:rPr>
+          <w:rFonts w:ascii="Courier New" w:hAnsi="Courier New" w:cs="Courier New"/>
+          <w:sz w:val="20"/>
+          <w:szCs w:val="20"/>
+          <w:lang w:val="en-US"/>
+        </w:rPr>
+        <w:t>Control</w:t>
       </w:r>
       <w:r>
         <w:rPr>
@@ -770,7 +936,16 @@
           <w:szCs w:val="20"/>
           <w:lang w:val="en-US"/>
         </w:rPr>
-        <w:t>a transition if the Controlled element is translated into a transition, too. For instance, the conversion of a Modulation,</w:t>
+        <w:t xml:space="preserve">entity </w:t>
+      </w:r>
+      <w:r>
+        <w:rPr>
+          <w:rFonts w:ascii="Arial" w:hAnsi="Arial" w:cs="Arial"/>
+          <w:sz w:val="20"/>
+          <w:szCs w:val="20"/>
+          <w:lang w:val="en-US"/>
+        </w:rPr>
+        <w:t>is translated into</w:t>
       </w:r>
       <w:r>
         <w:rPr>
@@ -788,12 +963,84 @@
           <w:szCs w:val="20"/>
           <w:lang w:val="en-US"/>
         </w:rPr>
+        <w:t xml:space="preserve">a </w:t>
+      </w:r>
+      <w:r>
+        <w:rPr>
+          <w:rFonts w:ascii="Courier New" w:hAnsi="Courier New" w:cs="Courier New"/>
+          <w:sz w:val="20"/>
+          <w:szCs w:val="20"/>
+          <w:lang w:val="en-US"/>
+        </w:rPr>
+        <w:t>transition</w:t>
+      </w:r>
+      <w:r>
+        <w:rPr>
+          <w:rFonts w:ascii="Arial" w:hAnsi="Arial" w:cs="Arial"/>
+          <w:sz w:val="20"/>
+          <w:szCs w:val="20"/>
+          <w:lang w:val="en-US"/>
+        </w:rPr>
+        <w:t xml:space="preserve"> if the </w:t>
+      </w:r>
+      <w:r>
+        <w:rPr>
+          <w:rFonts w:ascii="Courier New" w:hAnsi="Courier New" w:cs="Courier New"/>
+          <w:sz w:val="20"/>
+          <w:szCs w:val="20"/>
+          <w:lang w:val="en-US"/>
+        </w:rPr>
+        <w:t>Controlled</w:t>
+      </w:r>
+      <w:r>
+        <w:rPr>
+          <w:rFonts w:ascii="Arial" w:hAnsi="Arial" w:cs="Arial"/>
+          <w:sz w:val="20"/>
+          <w:szCs w:val="20"/>
+          <w:lang w:val="en-US"/>
+        </w:rPr>
+        <w:t xml:space="preserve"> element is translated into a transition, too. For instance, the conversion of a </w:t>
+      </w:r>
+      <w:r>
+        <w:rPr>
+          <w:rFonts w:ascii="Courier New" w:hAnsi="Courier New" w:cs="Courier New"/>
+          <w:sz w:val="20"/>
+          <w:szCs w:val="20"/>
+          <w:lang w:val="en-US"/>
+        </w:rPr>
+        <w:t>Modulation</w:t>
+      </w:r>
+      <w:r>
+        <w:rPr>
+          <w:rFonts w:ascii="Arial" w:hAnsi="Arial" w:cs="Arial"/>
+          <w:sz w:val="20"/>
+          <w:szCs w:val="20"/>
+          <w:lang w:val="en-US"/>
+        </w:rPr>
+        <w:t>,</w:t>
+      </w:r>
+      <w:r>
+        <w:rPr>
+          <w:rFonts w:ascii="Arial" w:hAnsi="Arial" w:cs="Arial"/>
+          <w:sz w:val="20"/>
+          <w:szCs w:val="20"/>
+          <w:lang w:val="en-US"/>
+        </w:rPr>
+        <w:t xml:space="preserve"> </w:t>
+      </w:r>
+      <w:r>
+        <w:rPr>
+          <w:rFonts w:ascii="Arial" w:hAnsi="Arial" w:cs="Arial"/>
+          <w:sz w:val="20"/>
+          <w:szCs w:val="20"/>
+          <w:lang w:val="en-US"/>
+        </w:rPr>
         <w:t xml:space="preserve">consisting of a </w:t>
       </w:r>
       <w:proofErr w:type="spellStart"/>
       <w:r>
         <w:rPr>
-          <w:rFonts w:ascii="Arial" w:hAnsi="Arial" w:cs="Arial"/>
+          <w:rFonts w:ascii="Courier New" w:hAnsi="Courier New" w:cs="Courier New"/>
           <w:sz w:val="20"/>
           <w:szCs w:val="20"/>
           <w:lang w:val="en-US"/>
@@ -808,12 +1055,30 @@
           <w:szCs w:val="20"/>
           <w:lang w:val="en-US"/>
         </w:rPr>
-        <w:t xml:space="preserve"> as Controller and a </w:t>
+        <w:t xml:space="preserve"> as </w:t>
+      </w:r>
+      <w:r>
+        <w:rPr>
+          <w:rFonts w:ascii="Courier New" w:hAnsi="Courier New" w:cs="Courier New"/>
+          <w:sz w:val="20"/>
+          <w:szCs w:val="20"/>
+          <w:lang w:val="en-US"/>
+        </w:rPr>
+        <w:t>Controller</w:t>
+      </w:r>
+      <w:r>
+        <w:rPr>
+          <w:rFonts w:ascii="Arial" w:hAnsi="Arial" w:cs="Arial"/>
+          <w:sz w:val="20"/>
+          <w:szCs w:val="20"/>
+          <w:lang w:val="en-US"/>
+        </w:rPr>
+        <w:t xml:space="preserve"> and a </w:t>
       </w:r>
       <w:proofErr w:type="spellStart"/>
       <w:r>
         <w:rPr>
-          <w:rFonts w:ascii="Arial" w:hAnsi="Arial" w:cs="Arial"/>
+          <w:rFonts w:ascii="Courier New" w:hAnsi="Courier New" w:cs="Courier New"/>
           <w:sz w:val="20"/>
           <w:szCs w:val="20"/>
           <w:lang w:val="en-US"/>
@@ -828,7 +1093,43 @@
           <w:szCs w:val="20"/>
           <w:lang w:val="en-US"/>
         </w:rPr>
-        <w:t xml:space="preserve"> as Controlled, is translated into a reaction.</w:t>
+        <w:t xml:space="preserve"> as </w:t>
+      </w:r>
+      <w:r>
+        <w:rPr>
+          <w:rFonts w:ascii="Courier New" w:hAnsi="Courier New" w:cs="Courier New"/>
+          <w:sz w:val="20"/>
+          <w:szCs w:val="20"/>
+          <w:lang w:val="en-US"/>
+        </w:rPr>
+        <w:t>Controlled</w:t>
+      </w:r>
+      <w:r>
+        <w:rPr>
+          <w:rFonts w:ascii="Arial" w:hAnsi="Arial" w:cs="Arial"/>
+          <w:sz w:val="20"/>
+          <w:szCs w:val="20"/>
+          <w:lang w:val="en-US"/>
+        </w:rPr>
+        <w:t xml:space="preserve">, is translated into a </w:t>
+      </w:r>
+      <w:r>
+        <w:rPr>
+          <w:rFonts w:ascii="Courier New" w:hAnsi="Courier New" w:cs="Courier New"/>
+          <w:sz w:val="20"/>
+          <w:szCs w:val="20"/>
+          <w:lang w:val="en-US"/>
+        </w:rPr>
+        <w:t>reaction</w:t>
+      </w:r>
+      <w:r>
+        <w:rPr>
+          <w:rFonts w:ascii="Arial" w:hAnsi="Arial" w:cs="Arial"/>
+          <w:sz w:val="20"/>
+          <w:szCs w:val="20"/>
+          <w:lang w:val="en-US"/>
+        </w:rPr>
+        <w:t>.</w:t>
       </w:r>
       <w:r>
         <w:rPr>
@@ -846,7 +1147,25 @@
           <w:szCs w:val="20"/>
           <w:lang w:val="en-US"/>
         </w:rPr>
-        <w:t xml:space="preserve">An example is shown in Figure 2, which shows the </w:t>
+        <w:t xml:space="preserve">An example is shown in Figure </w:t>
+      </w:r>
+      <w:r>
+        <w:rPr>
+          <w:rFonts w:ascii="Arial" w:hAnsi="Arial" w:cs="Arial"/>
+          <w:sz w:val="20"/>
+          <w:szCs w:val="20"/>
+          <w:lang w:val="en-US"/>
+        </w:rPr>
+        <w:t>S1</w:t>
+      </w:r>
+      <w:r>
+        <w:rPr>
+          <w:rFonts w:ascii="Arial" w:hAnsi="Arial" w:cs="Arial"/>
+          <w:sz w:val="20"/>
+          <w:szCs w:val="20"/>
+          <w:lang w:val="en-US"/>
+        </w:rPr>
+        <w:t xml:space="preserve">, which shows the </w:t>
       </w:r>
       <w:proofErr w:type="spellStart"/>
       <w:r>
@@ -933,12 +1252,48 @@
           <w:szCs w:val="20"/>
           <w:lang w:val="en-US"/>
         </w:rPr>
-        <w:t xml:space="preserve">a reaction where SMPD1+ is modeled as an enzyme of the reaction. But if the Controlled element is a </w:t>
+        <w:t xml:space="preserve">a </w:t>
+      </w:r>
+      <w:r>
+        <w:rPr>
+          <w:rFonts w:ascii="Courier New" w:hAnsi="Courier New" w:cs="Courier New"/>
+          <w:sz w:val="20"/>
+          <w:szCs w:val="20"/>
+          <w:lang w:val="en-US"/>
+        </w:rPr>
+        <w:t>reaction</w:t>
+      </w:r>
+      <w:r>
+        <w:rPr>
+          <w:rFonts w:ascii="Arial" w:hAnsi="Arial" w:cs="Arial"/>
+          <w:sz w:val="20"/>
+          <w:szCs w:val="20"/>
+          <w:lang w:val="en-US"/>
+        </w:rPr>
+        <w:t xml:space="preserve"> where SMPD1+ is modeled as an enzyme of the reaction. But if the </w:t>
+      </w:r>
+      <w:r>
+        <w:rPr>
+          <w:rFonts w:ascii="Courier New" w:hAnsi="Courier New" w:cs="Courier New"/>
+          <w:sz w:val="20"/>
+          <w:szCs w:val="20"/>
+          <w:lang w:val="en-US"/>
+        </w:rPr>
+        <w:t>Controlled</w:t>
+      </w:r>
+      <w:r>
+        <w:rPr>
+          <w:rFonts w:ascii="Arial" w:hAnsi="Arial" w:cs="Arial"/>
+          <w:sz w:val="20"/>
+          <w:szCs w:val="20"/>
+          <w:lang w:val="en-US"/>
+        </w:rPr>
+        <w:t xml:space="preserve"> element is a </w:t>
       </w:r>
       <w:proofErr w:type="spellStart"/>
       <w:r>
         <w:rPr>
-          <w:rFonts w:ascii="Arial" w:hAnsi="Arial" w:cs="Arial"/>
+          <w:rFonts w:ascii="Courier New" w:hAnsi="Courier New" w:cs="Courier New"/>
           <w:sz w:val="20"/>
           <w:szCs w:val="20"/>
           <w:lang w:val="en-US"/>
@@ -971,7 +1326,61 @@
           <w:szCs w:val="20"/>
           <w:lang w:val="en-US"/>
         </w:rPr>
-        <w:t>the Modulation is converted into a transition. A detailed overview of the conversion of the Control elements is shown in Table 2.</w:t>
+        <w:t xml:space="preserve">the </w:t>
+      </w:r>
+      <w:r>
+        <w:rPr>
+          <w:rFonts w:ascii="Courier New" w:hAnsi="Courier New" w:cs="Courier New"/>
+          <w:sz w:val="20"/>
+          <w:szCs w:val="20"/>
+          <w:lang w:val="en-US"/>
+        </w:rPr>
+        <w:t>Modulation</w:t>
+      </w:r>
+      <w:r>
+        <w:rPr>
+          <w:rFonts w:ascii="Arial" w:hAnsi="Arial" w:cs="Arial"/>
+          <w:sz w:val="20"/>
+          <w:szCs w:val="20"/>
+          <w:lang w:val="en-US"/>
+        </w:rPr>
+        <w:t xml:space="preserve"> is converted into a </w:t>
+      </w:r>
+      <w:r>
+        <w:rPr>
+          <w:rFonts w:ascii="Courier New" w:hAnsi="Courier New" w:cs="Courier New"/>
+          <w:sz w:val="20"/>
+          <w:szCs w:val="20"/>
+          <w:lang w:val="en-US"/>
+        </w:rPr>
+        <w:t>transition</w:t>
+      </w:r>
+      <w:r>
+        <w:rPr>
+          <w:rFonts w:ascii="Arial" w:hAnsi="Arial" w:cs="Arial"/>
+          <w:sz w:val="20"/>
+          <w:szCs w:val="20"/>
+          <w:lang w:val="en-US"/>
+        </w:rPr>
+        <w:t xml:space="preserve">. A detailed overview of the conversion of the </w:t>
+      </w:r>
+      <w:r>
+        <w:rPr>
+          <w:rFonts w:ascii="Courier New" w:hAnsi="Courier New" w:cs="Courier New"/>
+          <w:sz w:val="20"/>
+          <w:szCs w:val="20"/>
+          <w:lang w:val="en-US"/>
+        </w:rPr>
+        <w:t>Control</w:t>
+      </w:r>
+      <w:r>
+        <w:rPr>
+          <w:rFonts w:ascii="Arial" w:hAnsi="Arial" w:cs="Arial"/>
+          <w:sz w:val="20"/>
+          <w:szCs w:val="20"/>
+          <w:lang w:val="en-US"/>
+        </w:rPr>
+        <w:t xml:space="preserve"> elements is shown in Table 2.</w:t>
       </w:r>
       <w:r>
         <w:rPr>
@@ -1003,7 +1412,7 @@
       <w:proofErr w:type="spellStart"/>
       <w:r>
         <w:rPr>
-          <w:rFonts w:ascii="Arial" w:hAnsi="Arial" w:cs="Arial"/>
+          <w:rFonts w:ascii="Courier New" w:hAnsi="Courier New" w:cs="Courier New"/>
           <w:sz w:val="20"/>
           <w:szCs w:val="20"/>
           <w:lang w:val="en-US"/>
@@ -1018,12 +1427,30 @@
           <w:szCs w:val="20"/>
           <w:lang w:val="en-US"/>
         </w:rPr>
-        <w:t xml:space="preserve"> attribute. This attribute is assigned to nearly all Control elements. If the </w:t>
+        <w:t xml:space="preserve"> attribute. This attribute is assigned to nearly all </w:t>
+      </w:r>
+      <w:r>
+        <w:rPr>
+          <w:rFonts w:ascii="Courier New" w:hAnsi="Courier New" w:cs="Courier New"/>
+          <w:sz w:val="20"/>
+          <w:szCs w:val="20"/>
+          <w:lang w:val="en-US"/>
+        </w:rPr>
+        <w:t>Control</w:t>
+      </w:r>
+      <w:r>
+        <w:rPr>
+          <w:rFonts w:ascii="Arial" w:hAnsi="Arial" w:cs="Arial"/>
+          <w:sz w:val="20"/>
+          <w:szCs w:val="20"/>
+          <w:lang w:val="en-US"/>
+        </w:rPr>
+        <w:t xml:space="preserve"> elements. If the </w:t>
       </w:r>
       <w:proofErr w:type="spellStart"/>
       <w:r>
         <w:rPr>
-          <w:rFonts w:ascii="Arial" w:hAnsi="Arial" w:cs="Arial"/>
+          <w:rFonts w:ascii="Courier New" w:hAnsi="Courier New" w:cs="Courier New"/>
           <w:sz w:val="20"/>
           <w:szCs w:val="20"/>
           <w:lang w:val="en-US"/>
@@ -1038,7 +1465,25 @@
           <w:szCs w:val="20"/>
           <w:lang w:val="en-US"/>
         </w:rPr>
-        <w:t xml:space="preserve"> is activating, sign is set to</w:t>
+        <w:t xml:space="preserve"> is activating, </w:t>
+      </w:r>
+      <w:r>
+        <w:rPr>
+          <w:rFonts w:ascii="Courier New" w:hAnsi="Courier New" w:cs="Courier New"/>
+          <w:sz w:val="20"/>
+          <w:szCs w:val="20"/>
+          <w:lang w:val="en-US"/>
+        </w:rPr>
+        <w:t>sign</w:t>
+      </w:r>
+      <w:r>
+        <w:rPr>
+          <w:rFonts w:ascii="Arial" w:hAnsi="Arial" w:cs="Arial"/>
+          <w:sz w:val="20"/>
+          <w:szCs w:val="20"/>
+          <w:lang w:val="en-US"/>
+        </w:rPr>
+        <w:t xml:space="preserve"> is set to</w:t>
       </w:r>
       <w:r>
         <w:rPr>
@@ -1052,11 +1497,132 @@
       <w:r>
         <w:rPr>
           <w:rFonts w:ascii="Arial" w:hAnsi="Arial" w:cs="Arial"/>
-          <w:sz w:val="20"/>
-          <w:szCs w:val="20"/>
-          <w:lang w:val="en-US"/>
-        </w:rPr>
-        <w:t>active; if it is inhibiting sign is set to negative; if it is both, sign is set to dual; otherwise sign is set to unknown.</w:t>
+          <w:i/>
+          <w:sz w:val="20"/>
+          <w:szCs w:val="20"/>
+          <w:lang w:val="en-US"/>
+        </w:rPr>
+        <w:t>active</w:t>
+      </w:r>
+      <w:r>
+        <w:rPr>
+          <w:rFonts w:ascii="Arial" w:hAnsi="Arial" w:cs="Arial"/>
+          <w:sz w:val="20"/>
+          <w:szCs w:val="20"/>
+          <w:lang w:val="en-US"/>
+        </w:rPr>
+        <w:t xml:space="preserve">; if it is inhibiting </w:t>
+      </w:r>
+      <w:r>
+        <w:rPr>
+          <w:rFonts w:ascii="Courier New" w:hAnsi="Courier New" w:cs="Courier New"/>
+          <w:sz w:val="20"/>
+          <w:szCs w:val="20"/>
+          <w:lang w:val="en-US"/>
+        </w:rPr>
+        <w:t>sign</w:t>
+      </w:r>
+      <w:r>
+        <w:rPr>
+          <w:rFonts w:ascii="Arial" w:hAnsi="Arial" w:cs="Arial"/>
+          <w:sz w:val="20"/>
+          <w:szCs w:val="20"/>
+          <w:lang w:val="en-US"/>
+        </w:rPr>
+        <w:t xml:space="preserve"> is set to </w:t>
+      </w:r>
+      <w:r>
+        <w:rPr>
+          <w:rFonts w:ascii="Arial" w:hAnsi="Arial" w:cs="Arial"/>
+          <w:i/>
+          <w:sz w:val="20"/>
+          <w:szCs w:val="20"/>
+          <w:lang w:val="en-US"/>
+        </w:rPr>
+        <w:t>negative</w:t>
+      </w:r>
+      <w:r>
+        <w:rPr>
+          <w:rFonts w:ascii="Arial" w:hAnsi="Arial" w:cs="Arial"/>
+          <w:sz w:val="20"/>
+          <w:szCs w:val="20"/>
+          <w:lang w:val="en-US"/>
+        </w:rPr>
+        <w:t xml:space="preserve">; if it is both, </w:t>
+      </w:r>
+      <w:r>
+        <w:rPr>
+          <w:rFonts w:ascii="Courier New" w:hAnsi="Courier New" w:cs="Courier New"/>
+          <w:sz w:val="20"/>
+          <w:szCs w:val="20"/>
+          <w:lang w:val="en-US"/>
+        </w:rPr>
+        <w:t>sign</w:t>
+      </w:r>
+      <w:r>
+        <w:rPr>
+          <w:rFonts w:ascii="Arial" w:hAnsi="Arial" w:cs="Arial"/>
+          <w:sz w:val="20"/>
+          <w:szCs w:val="20"/>
+          <w:lang w:val="en-US"/>
+        </w:rPr>
+        <w:t xml:space="preserve"> is set to </w:t>
+      </w:r>
+      <w:r>
+        <w:rPr>
+          <w:rFonts w:ascii="Arial" w:hAnsi="Arial" w:cs="Arial"/>
+          <w:i/>
+          <w:sz w:val="20"/>
+          <w:szCs w:val="20"/>
+          <w:lang w:val="en-US"/>
+        </w:rPr>
+        <w:t>dual</w:t>
+      </w:r>
+      <w:r>
+        <w:rPr>
+          <w:rFonts w:ascii="Arial" w:hAnsi="Arial" w:cs="Arial"/>
+          <w:sz w:val="20"/>
+          <w:szCs w:val="20"/>
+          <w:lang w:val="en-US"/>
+        </w:rPr>
+        <w:t xml:space="preserve">; otherwise </w:t>
+      </w:r>
+      <w:r>
+        <w:rPr>
+          <w:rFonts w:ascii="Courier New" w:hAnsi="Courier New" w:cs="Courier New"/>
+          <w:sz w:val="20"/>
+          <w:szCs w:val="20"/>
+          <w:lang w:val="en-US"/>
+        </w:rPr>
+        <w:t>sign</w:t>
+      </w:r>
+      <w:r>
+        <w:rPr>
+          <w:rFonts w:ascii="Arial" w:hAnsi="Arial" w:cs="Arial"/>
+          <w:sz w:val="20"/>
+          <w:szCs w:val="20"/>
+          <w:lang w:val="en-US"/>
+        </w:rPr>
+        <w:t xml:space="preserve"> is set to </w:t>
+      </w:r>
+      <w:r>
+        <w:rPr>
+          <w:rFonts w:ascii="Arial" w:hAnsi="Arial" w:cs="Arial"/>
+          <w:i/>
+          <w:sz w:val="20"/>
+          <w:szCs w:val="20"/>
+          <w:lang w:val="en-US"/>
+        </w:rPr>
+        <w:t>unknown</w:t>
+      </w:r>
+      <w:r>
+        <w:rPr>
+          <w:rFonts w:ascii="Arial" w:hAnsi="Arial" w:cs="Arial"/>
+          <w:sz w:val="20"/>
+          <w:szCs w:val="20"/>
+          <w:lang w:val="en-US"/>
+        </w:rPr>
+        <w:t>.</w:t>
       </w:r>
       <w:r>
         <w:rPr>
@@ -1095,20 +1661,6 @@
           <w:lang w:val="en-US"/>
         </w:rPr>
       </w:pPr>
-    </w:p>
-    <w:p>
-      <w:pPr>
-        <w:autoSpaceDE w:val="0"/>
-        <w:autoSpaceDN w:val="0"/>
-        <w:adjustRightInd w:val="0"/>
-        <w:spacing w:after="0" w:line="240" w:lineRule="auto"/>
-        <w:rPr>
-          <w:rFonts w:ascii="Arial" w:hAnsi="Arial" w:cs="Arial"/>
-          <w:sz w:val="20"/>
-          <w:szCs w:val="20"/>
-          <w:lang w:val="en-US"/>
-        </w:rPr>
-      </w:pPr>
       <w:r>
         <w:rPr>
           <w:rFonts w:ascii="Arial" w:hAnsi="Arial" w:cs="Arial"/>
@@ -1121,15 +1673,15 @@
           <wp:anchor distT="0" distB="0" distL="114300" distR="114300" simplePos="0" relativeHeight="251658240" behindDoc="0" locked="0" layoutInCell="1" allowOverlap="1">
             <wp:simplePos x="0" y="0"/>
             <wp:positionH relativeFrom="column">
-              <wp:posOffset>1506855</wp:posOffset>
+              <wp:posOffset>1420495</wp:posOffset>
             </wp:positionH>
             <wp:positionV relativeFrom="paragraph">
-              <wp:posOffset>262890</wp:posOffset>
+              <wp:posOffset>153035</wp:posOffset>
             </wp:positionV>
-            <wp:extent cx="2739390" cy="2404745"/>
-            <wp:effectExtent l="19050" t="0" r="3810" b="0"/>
+            <wp:extent cx="2917190" cy="2529840"/>
+            <wp:effectExtent l="19050" t="0" r="0" b="0"/>
             <wp:wrapTopAndBottom/>
-            <wp:docPr id="1" name="Grafik 0" descr="Buechel_Figure2_CeramidePart.png"/>
+            <wp:docPr id="3" name="Grafik 2" descr="Buechel_Figure2_CeramidePart.jpg"/>
             <wp:cNvGraphicFramePr>
               <a:graphicFrameLocks xmlns:a="http://schemas.openxmlformats.org/drawingml/2006/main" noChangeAspect="1"/>
             </wp:cNvGraphicFramePr>
@@ -1137,8 +1689,8 @@
               <a:graphicData uri="http://schemas.openxmlformats.org/drawingml/2006/picture">
                 <pic:pic xmlns:pic="http://schemas.openxmlformats.org/drawingml/2006/picture">
                   <pic:nvPicPr>
-                    <pic:cNvPr id="0" name="Buechel_Figure2_CeramidePart.png"/>
-                    <pic:cNvPicPr/>
+                    <pic:cNvPr id="0" name="Buechel_Figure2_CeramidePart.jpg"/>
+                    <pic:cNvPicPr preferRelativeResize="0"/>
                   </pic:nvPicPr>
                   <pic:blipFill>
                     <a:blip r:embed="rId4" cstate="print"/>
@@ -1149,7 +1701,7 @@
                   <pic:spPr>
                     <a:xfrm>
                       <a:off x="0" y="0"/>
-                      <a:ext cx="2739390" cy="2404745"/>
+                      <a:ext cx="2917190" cy="2529840"/>
                     </a:xfrm>
                     <a:prstGeom prst="rect">
                       <a:avLst/>
@@ -1164,20 +1716,6 @@
     </w:p>
     <w:p>
       <w:pPr>
-        <w:autoSpaceDE w:val="0"/>
-        <w:autoSpaceDN w:val="0"/>
-        <w:adjustRightInd w:val="0"/>
-        <w:spacing w:after="0" w:line="240" w:lineRule="auto"/>
-        <w:rPr>
-          <w:rFonts w:ascii="Arial" w:hAnsi="Arial" w:cs="Arial"/>
-          <w:sz w:val="20"/>
-          <w:szCs w:val="20"/>
-          <w:lang w:val="en-US"/>
-        </w:rPr>
-      </w:pPr>
-    </w:p>
-    <w:p>
-      <w:pPr>
         <w:tabs>
           <w:tab w:val="left" w:pos="1843"/>
         </w:tabs>
@@ -1185,7 +1723,7 @@
         <w:autoSpaceDN w:val="0"/>
         <w:adjustRightInd w:val="0"/>
         <w:spacing w:after="0" w:line="240" w:lineRule="auto"/>
-        <w:ind w:left="1701" w:right="1701"/>
+        <w:ind w:left="1644" w:right="1644"/>
         <w:jc w:val="both"/>
         <w:rPr>
           <w:rFonts w:ascii="Arial" w:hAnsi="Arial" w:cs="Arial"/>
@@ -1211,7 +1749,7 @@
           <w:szCs w:val="17"/>
           <w:lang w:val="en-US"/>
         </w:rPr>
-        <w:t>Fig. 2.</w:t>
+        <w:t>Fig.</w:t>
       </w:r>
       <w:proofErr w:type="gramEnd"/>
       <w:r>
@@ -1221,7 +1759,25 @@
           <w:szCs w:val="17"/>
           <w:lang w:val="en-US"/>
         </w:rPr>
-        <w:t xml:space="preserve"> Part of the </w:t>
+        <w:t xml:space="preserve"> </w:t>
+      </w:r>
+      <w:r>
+        <w:rPr>
+          <w:rFonts w:ascii="Arial" w:hAnsi="Arial" w:cs="Arial"/>
+          <w:sz w:val="17"/>
+          <w:szCs w:val="17"/>
+          <w:lang w:val="en-US"/>
+        </w:rPr>
+        <w:t>S1</w:t>
+      </w:r>
+      <w:r>
+        <w:rPr>
+          <w:rFonts w:ascii="Arial" w:hAnsi="Arial" w:cs="Arial"/>
+          <w:sz w:val="17"/>
+          <w:szCs w:val="17"/>
+          <w:lang w:val="en-US"/>
+        </w:rPr>
+        <w:t xml:space="preserve">. Part of the </w:t>
       </w:r>
       <w:proofErr w:type="spellStart"/>
       <w:r>

</xml_diff>